<commit_message>
adding in the name of God
</commit_message>
<xml_diff>
--- a/My_AI_Articles.docx
+++ b/My_AI_Articles.docx
@@ -2,6 +2,26 @@
 <file path=word/document.xml><?xml version="1.0" encoding="utf-8"?>
 <w:document xmlns:wpc="http://schemas.microsoft.com/office/word/2010/wordprocessingCanvas" xmlns:cx="http://schemas.microsoft.com/office/drawing/2014/chartex" xmlns:cx1="http://schemas.microsoft.com/office/drawing/2015/9/8/chartex" xmlns:cx2="http://schemas.microsoft.com/office/drawing/2015/10/21/chartex" xmlns:cx3="http://schemas.microsoft.com/office/drawing/2016/5/9/chartex" xmlns:cx4="http://schemas.microsoft.com/office/drawing/2016/5/10/chartex" xmlns:cx5="http://schemas.microsoft.com/office/drawing/2016/5/11/chartex" xmlns:cx6="http://schemas.microsoft.com/office/drawing/2016/5/12/chartex" xmlns:cx7="http://schemas.microsoft.com/office/drawing/2016/5/13/chartex" xmlns:cx8="http://schemas.microsoft.com/office/drawing/2016/5/14/chartex" xmlns:mc="http://schemas.openxmlformats.org/markup-compatibility/2006" xmlns:aink="http://schemas.microsoft.com/office/drawing/2016/ink" xmlns:am3d="http://schemas.microsoft.com/office/drawing/2017/model3d" xmlns:o="urn:schemas-microsoft-com:office:office" xmlns:oel="http://schemas.microsoft.com/office/2019/extlst" xmlns:r="http://schemas.openxmlformats.org/officeDocument/2006/relationships" xmlns:m="http://schemas.openxmlformats.org/officeDocument/2006/math" xmlns:v="urn:schemas-microsoft-com:vml" xmlns:wp14="http://schemas.microsoft.com/office/word/2010/wordprocessingDrawing" xmlns:wp="http://schemas.openxmlformats.org/drawingml/2006/wordprocessingDrawing" xmlns:w10="urn:schemas-microsoft-com:office:word" xmlns:w="http://schemas.openxmlformats.org/wordprocessingml/2006/main" xmlns:w14="http://schemas.microsoft.com/office/word/2010/wordml" xmlns:w15="http://schemas.microsoft.com/office/word/2012/wordml" xmlns:w16cex="http://schemas.microsoft.com/office/word/2018/wordml/cex" xmlns:w16cid="http://schemas.microsoft.com/office/word/2016/wordml/cid" xmlns:w16="http://schemas.microsoft.com/office/word/2018/wordml" xmlns:w16du="http://schemas.microsoft.com/office/word/2023/wordml/word16du" xmlns:w16sdtdh="http://schemas.microsoft.com/office/word/2020/wordml/sdtdatahash" xmlns:w16sdtfl="http://schemas.microsoft.com/office/word/2024/wordml/sdtformatlock" xmlns:w16se="http://schemas.microsoft.com/office/word/2015/wordml/symex" xmlns:wpg="http://schemas.microsoft.com/office/word/2010/wordprocessingGroup" xmlns:wpi="http://schemas.microsoft.com/office/word/2010/wordprocessingInk" xmlns:wne="http://schemas.microsoft.com/office/word/2006/wordml" xmlns:wps="http://schemas.microsoft.com/office/word/2010/wordprocessingShape" mc:Ignorable="w14 w15 w16se w16cid w16 w16cex w16sdtdh w16sdtfl w16du wp14">
   <w:body>
+    <w:p>
+      <w:pPr>
+        <w:keepNext/>
+        <w:bidi/>
+        <w:jc w:val="center"/>
+        <w:rPr>
+          <w:rFonts w:cs="B Titr" w:hint="cs"/>
+          <w:rtl/>
+          <w:lang w:bidi="fa-IR"/>
+        </w:rPr>
+      </w:pPr>
+      <w:r>
+        <w:rPr>
+          <w:rFonts w:cs="B Titr" w:hint="cs"/>
+          <w:rtl/>
+          <w:lang w:bidi="fa-IR"/>
+        </w:rPr>
+        <w:t>به نام هستی بخش یکتا</w:t>
+      </w:r>
+    </w:p>
     <w:p>
       <w:pPr>
         <w:keepNext/>
@@ -457,6 +477,7 @@
         <w:rPr>
           <w:lang w:bidi="fa-IR"/>
         </w:rPr>
+        <w:lastRenderedPageBreak/>
         <w:tab/>
       </w:r>
     </w:p>

</xml_diff>

<commit_message>
adding article no. 194
</commit_message>
<xml_diff>
--- a/My_AI_Articles.docx
+++ b/My_AI_Articles.docx
@@ -8,7 +8,7 @@
         <w:bidi/>
         <w:jc w:val="center"/>
         <w:rPr>
-          <w:rFonts w:cs="B Titr" w:hint="cs"/>
+          <w:rFonts w:cs="B Titr"/>
           <w:rtl/>
           <w:lang w:bidi="fa-IR"/>
         </w:rPr>
@@ -33,7 +33,441 @@
           <w:noProof/>
         </w:rPr>
         <w:drawing>
-          <wp:inline distT="0" distB="0" distL="0" distR="0" wp14:anchorId="126AB6D4" wp14:editId="7A8E27A9">
+          <wp:inline distT="0" distB="0" distL="0" distR="0" wp14:anchorId="444AA9E3" wp14:editId="44ECB3B5">
+            <wp:extent cx="5575587" cy="7467984"/>
+            <wp:effectExtent l="0" t="0" r="0" b="0"/>
+            <wp:docPr id="938121086" name="Picture 1"/>
+            <wp:cNvGraphicFramePr>
+              <a:graphicFrameLocks xmlns:a="http://schemas.openxmlformats.org/drawingml/2006/main" noChangeAspect="1"/>
+            </wp:cNvGraphicFramePr>
+            <a:graphic xmlns:a="http://schemas.openxmlformats.org/drawingml/2006/main">
+              <a:graphicData uri="http://schemas.openxmlformats.org/drawingml/2006/picture">
+                <pic:pic xmlns:pic="http://schemas.openxmlformats.org/drawingml/2006/picture">
+                  <pic:nvPicPr>
+                    <pic:cNvPr id="938121086" name="Picture 938121086"/>
+                    <pic:cNvPicPr/>
+                  </pic:nvPicPr>
+                  <pic:blipFill>
+                    <a:blip r:embed="rId5">
+                      <a:extLst>
+                        <a:ext uri="{28A0092B-C50C-407E-A947-70E740481C1C}">
+                          <a14:useLocalDpi xmlns:a14="http://schemas.microsoft.com/office/drawing/2010/main" val="0"/>
+                        </a:ext>
+                      </a:extLst>
+                    </a:blip>
+                    <a:stretch>
+                      <a:fillRect/>
+                    </a:stretch>
+                  </pic:blipFill>
+                  <pic:spPr>
+                    <a:xfrm>
+                      <a:off x="0" y="0"/>
+                      <a:ext cx="5575587" cy="7467984"/>
+                    </a:xfrm>
+                    <a:prstGeom prst="rect">
+                      <a:avLst/>
+                    </a:prstGeom>
+                  </pic:spPr>
+                </pic:pic>
+              </a:graphicData>
+            </a:graphic>
+          </wp:inline>
+        </w:drawing>
+      </w:r>
+    </w:p>
+    <w:p>
+      <w:pPr>
+        <w:pStyle w:val="Caption"/>
+        <w:bidi/>
+        <w:jc w:val="center"/>
+      </w:pPr>
+      <w:r>
+        <w:rPr>
+          <w:rtl/>
+        </w:rPr>
+        <w:t xml:space="preserve">شکل </w:t>
+      </w:r>
+      <w:r>
+        <w:rPr>
+          <w:rtl/>
+        </w:rPr>
+        <w:fldChar w:fldCharType="begin"/>
+      </w:r>
+      <w:r>
+        <w:rPr>
+          <w:rtl/>
+        </w:rPr>
+        <w:instrText xml:space="preserve"> </w:instrText>
+      </w:r>
+      <w:r>
+        <w:instrText>SEQ</w:instrText>
+      </w:r>
+      <w:r>
+        <w:rPr>
+          <w:rtl/>
+        </w:rPr>
+        <w:instrText xml:space="preserve"> شکل \* </w:instrText>
+      </w:r>
+      <w:r>
+        <w:instrText>ARABIC</w:instrText>
+      </w:r>
+      <w:r>
+        <w:rPr>
+          <w:rtl/>
+        </w:rPr>
+        <w:instrText xml:space="preserve"> </w:instrText>
+      </w:r>
+      <w:r>
+        <w:rPr>
+          <w:rtl/>
+        </w:rPr>
+        <w:fldChar w:fldCharType="separate"/>
+      </w:r>
+      <w:r>
+        <w:rPr>
+          <w:noProof/>
+          <w:rtl/>
+        </w:rPr>
+        <w:t>1</w:t>
+      </w:r>
+      <w:r>
+        <w:rPr>
+          <w:rtl/>
+        </w:rPr>
+        <w:fldChar w:fldCharType="end"/>
+      </w:r>
+      <w:r>
+        <w:rPr>
+          <w:rFonts w:cs="Arial"/>
+          <w:rtl/>
+          <w:lang w:bidi="fa-IR"/>
+        </w:rPr>
+        <w:t xml:space="preserve">_ </w:t>
+      </w:r>
+      <w:r>
+        <w:rPr>
+          <w:rFonts w:ascii="Segoe UI Emoji" w:hAnsi="Segoe UI Emoji" w:cs="Segoe UI Emoji" w:hint="cs"/>
+          <w:rtl/>
+          <w:lang w:bidi="fa-IR"/>
+        </w:rPr>
+        <w:t>📰</w:t>
+      </w:r>
+      <w:r>
+        <w:rPr>
+          <w:rFonts w:cs="Arial"/>
+          <w:rtl/>
+          <w:lang w:bidi="fa-IR"/>
+        </w:rPr>
+        <w:t xml:space="preserve"> </w:t>
+      </w:r>
+      <w:r>
+        <w:rPr>
+          <w:rFonts w:ascii="Arial" w:hAnsi="Arial" w:cs="Arial" w:hint="cs"/>
+          <w:rtl/>
+          <w:lang w:bidi="fa-IR"/>
+        </w:rPr>
+        <w:t>هفته</w:t>
+      </w:r>
+      <w:r>
+        <w:rPr>
+          <w:rFonts w:cs="Arial"/>
+          <w:rtl/>
+          <w:lang w:bidi="fa-IR"/>
+        </w:rPr>
+        <w:t xml:space="preserve"> </w:t>
+      </w:r>
+      <w:r>
+        <w:rPr>
+          <w:rFonts w:ascii="Arial" w:hAnsi="Arial" w:cs="Arial" w:hint="cs"/>
+          <w:rtl/>
+          <w:lang w:bidi="fa-IR"/>
+        </w:rPr>
+        <w:t>نامه</w:t>
+      </w:r>
+      <w:r>
+        <w:rPr>
+          <w:rFonts w:cs="Arial"/>
+          <w:rtl/>
+          <w:lang w:bidi="fa-IR"/>
+        </w:rPr>
+        <w:t xml:space="preserve"> </w:t>
+      </w:r>
+      <w:r>
+        <w:rPr>
+          <w:rFonts w:ascii="Arial" w:hAnsi="Arial" w:cs="Arial" w:hint="cs"/>
+          <w:rtl/>
+          <w:lang w:bidi="fa-IR"/>
+        </w:rPr>
+        <w:t>اقتصاد</w:t>
+      </w:r>
+      <w:r>
+        <w:rPr>
+          <w:rFonts w:cs="Arial" w:hint="cs"/>
+          <w:rtl/>
+          <w:lang w:bidi="fa-IR"/>
+        </w:rPr>
+        <w:t>ی</w:t>
+      </w:r>
+      <w:r>
+        <w:rPr>
+          <w:rFonts w:cs="Arial"/>
+          <w:rtl/>
+          <w:lang w:bidi="fa-IR"/>
+        </w:rPr>
+        <w:t>- اجتماع</w:t>
+      </w:r>
+      <w:r>
+        <w:rPr>
+          <w:rFonts w:cs="Arial" w:hint="cs"/>
+          <w:rtl/>
+          <w:lang w:bidi="fa-IR"/>
+        </w:rPr>
+        <w:t>ی</w:t>
+      </w:r>
+      <w:r>
+        <w:rPr>
+          <w:rFonts w:cs="Arial"/>
+          <w:rtl/>
+          <w:lang w:bidi="fa-IR"/>
+        </w:rPr>
+        <w:t xml:space="preserve"> صدا</w:t>
+      </w:r>
+      <w:r>
+        <w:rPr>
+          <w:rFonts w:cs="Arial" w:hint="cs"/>
+          <w:rtl/>
+          <w:lang w:bidi="fa-IR"/>
+        </w:rPr>
+        <w:t>ی</w:t>
+      </w:r>
+      <w:r>
+        <w:rPr>
+          <w:rFonts w:cs="Arial"/>
+          <w:rtl/>
+          <w:lang w:bidi="fa-IR"/>
+        </w:rPr>
+        <w:t xml:space="preserve"> خاک شماره ۱۹</w:t>
+      </w:r>
+      <w:r>
+        <w:rPr>
+          <w:rFonts w:cs="Arial"/>
+          <w:rtl/>
+          <w:lang w:bidi="fa-IR"/>
+        </w:rPr>
+        <w:t>۴</w:t>
+      </w:r>
+      <w:r>
+        <w:rPr>
+          <w:rFonts w:ascii="Segoe UI Emoji" w:hAnsi="Segoe UI Emoji" w:cs="Segoe UI Emoji" w:hint="cs"/>
+          <w:rtl/>
+          <w:lang w:bidi="fa-IR"/>
+        </w:rPr>
+        <w:t>📆</w:t>
+      </w:r>
+      <w:r>
+        <w:rPr>
+          <w:rFonts w:cs="Arial"/>
+          <w:rtl/>
+          <w:lang w:bidi="fa-IR"/>
+        </w:rPr>
+        <w:t xml:space="preserve"> </w:t>
+      </w:r>
+      <w:r>
+        <w:rPr>
+          <w:rFonts w:ascii="Arial" w:hAnsi="Arial" w:cs="Arial" w:hint="cs"/>
+          <w:rtl/>
+          <w:lang w:bidi="fa-IR"/>
+        </w:rPr>
+        <w:t>شنبه</w:t>
+      </w:r>
+      <w:r>
+        <w:rPr>
+          <w:rFonts w:ascii="Arial" w:hAnsi="Arial" w:cs="Arial" w:hint="cs"/>
+          <w:rtl/>
+          <w:lang w:bidi="fa-IR"/>
+        </w:rPr>
+        <w:t xml:space="preserve"> </w:t>
+      </w:r>
+      <w:r>
+        <w:rPr>
+          <w:rFonts w:cs="Arial"/>
+          <w:rtl/>
+          <w:lang w:bidi="fa-IR"/>
+        </w:rPr>
+        <w:t>۱</w:t>
+      </w:r>
+      <w:r>
+        <w:rPr>
+          <w:rFonts w:cs="Arial"/>
+          <w:rtl/>
+          <w:lang w:bidi="fa-IR"/>
+        </w:rPr>
+        <w:t xml:space="preserve"> </w:t>
+      </w:r>
+      <w:r>
+        <w:rPr>
+          <w:rFonts w:ascii="Arial" w:hAnsi="Arial" w:cs="Arial" w:hint="cs"/>
+          <w:rtl/>
+          <w:lang w:bidi="fa-IR"/>
+        </w:rPr>
+        <w:t>د</w:t>
+      </w:r>
+      <w:r>
+        <w:rPr>
+          <w:rFonts w:cs="Arial" w:hint="cs"/>
+          <w:rtl/>
+          <w:lang w:bidi="fa-IR"/>
+        </w:rPr>
+        <w:t>ی</w:t>
+      </w:r>
+      <w:r>
+        <w:rPr>
+          <w:rFonts w:cs="Arial"/>
+          <w:rtl/>
+          <w:lang w:bidi="fa-IR"/>
+        </w:rPr>
+        <w:t xml:space="preserve"> ماه ۱۴۰۳ </w:t>
+      </w:r>
+      <w:r>
+        <w:rPr>
+          <w:rFonts w:ascii="Segoe UI Emoji" w:hAnsi="Segoe UI Emoji" w:cs="Segoe UI Emoji" w:hint="cs"/>
+          <w:rtl/>
+          <w:lang w:bidi="fa-IR"/>
+        </w:rPr>
+        <w:t>✨</w:t>
+      </w:r>
+      <w:r>
+        <w:rPr>
+          <w:rFonts w:cs="Arial"/>
+          <w:rtl/>
+          <w:lang w:bidi="fa-IR"/>
+        </w:rPr>
+        <w:t xml:space="preserve"> </w:t>
+      </w:r>
+      <w:r>
+        <w:rPr>
+          <w:rFonts w:ascii="Arial" w:hAnsi="Arial" w:cs="Arial" w:hint="cs"/>
+          <w:rtl/>
+          <w:lang w:bidi="fa-IR"/>
+        </w:rPr>
+        <w:t>مدل</w:t>
+      </w:r>
+      <w:r>
+        <w:rPr>
+          <w:rFonts w:cs="Arial"/>
+          <w:rtl/>
+          <w:lang w:bidi="fa-IR"/>
+        </w:rPr>
+        <w:t xml:space="preserve"> </w:t>
+      </w:r>
+      <w:r>
+        <w:rPr>
+          <w:rFonts w:ascii="Arial" w:hAnsi="Arial" w:cs="Arial" w:hint="cs"/>
+          <w:rtl/>
+          <w:lang w:bidi="fa-IR"/>
+        </w:rPr>
+        <w:t>زبان</w:t>
+      </w:r>
+      <w:r>
+        <w:rPr>
+          <w:rFonts w:cs="Arial" w:hint="cs"/>
+          <w:rtl/>
+          <w:lang w:bidi="fa-IR"/>
+        </w:rPr>
+        <w:t>ی</w:t>
+      </w:r>
+      <w:r>
+        <w:rPr>
+          <w:rFonts w:cs="Arial"/>
+          <w:rtl/>
+          <w:lang w:bidi="fa-IR"/>
+        </w:rPr>
+        <w:t xml:space="preserve"> بزرگ (</w:t>
+      </w:r>
+      <w:r>
+        <w:rPr>
+          <w:lang w:bidi="fa-IR"/>
+        </w:rPr>
+        <w:t>LLM</w:t>
+      </w:r>
+      <w:r>
+        <w:rPr>
+          <w:rFonts w:cs="Arial"/>
+          <w:rtl/>
+          <w:lang w:bidi="fa-IR"/>
+        </w:rPr>
+        <w:t xml:space="preserve">)_ بخش </w:t>
+      </w:r>
+      <w:r>
+        <w:rPr>
+          <w:rFonts w:cs="Arial"/>
+          <w:rtl/>
+          <w:lang w:bidi="fa-IR"/>
+        </w:rPr>
+        <w:t>۳</w:t>
+      </w:r>
+      <w:r>
+        <w:rPr>
+          <w:rFonts w:cs="Arial"/>
+          <w:rtl/>
+          <w:lang w:bidi="fa-IR"/>
+        </w:rPr>
+        <w:t xml:space="preserve"> </w:t>
+      </w:r>
+      <w:r>
+        <w:rPr>
+          <w:rFonts w:ascii="Segoe UI Emoji" w:hAnsi="Segoe UI Emoji" w:cs="Segoe UI Emoji" w:hint="cs"/>
+          <w:rtl/>
+          <w:lang w:bidi="fa-IR"/>
+        </w:rPr>
+        <w:t>📄</w:t>
+      </w:r>
+      <w:r>
+        <w:rPr>
+          <w:rFonts w:cs="Arial"/>
+          <w:rtl/>
+          <w:lang w:bidi="fa-IR"/>
+        </w:rPr>
+        <w:t xml:space="preserve"> </w:t>
+      </w:r>
+      <w:r>
+        <w:rPr>
+          <w:rFonts w:ascii="Arial" w:hAnsi="Arial" w:cs="Arial" w:hint="cs"/>
+          <w:rtl/>
+          <w:lang w:bidi="fa-IR"/>
+        </w:rPr>
+        <w:t>صفحه</w:t>
+      </w:r>
+      <w:r>
+        <w:rPr>
+          <w:rFonts w:cs="Arial"/>
+          <w:rtl/>
+          <w:lang w:bidi="fa-IR"/>
+        </w:rPr>
+        <w:t xml:space="preserve"> </w:t>
+      </w:r>
+      <w:r>
+        <w:rPr>
+          <w:rFonts w:ascii="Arial" w:hAnsi="Arial" w:cs="Arial" w:hint="cs"/>
+          <w:rtl/>
+          <w:lang w:bidi="fa-IR"/>
+        </w:rPr>
+        <w:t>۱۵</w:t>
+      </w:r>
+    </w:p>
+    <w:p>
+      <w:pPr>
+        <w:keepNext/>
+        <w:bidi/>
+        <w:jc w:val="center"/>
+      </w:pPr>
+      <w:r>
+        <w:rPr>
+          <w:noProof/>
+        </w:rPr>
+        <w:lastRenderedPageBreak/>
+        <w:drawing>
+          <wp:inline distT="0" distB="0" distL="0" distR="0" wp14:anchorId="126AB6D4" wp14:editId="181B68A4">
             <wp:extent cx="5943600" cy="7270750"/>
             <wp:effectExtent l="0" t="0" r="0" b="0"/>
             <wp:docPr id="1163209598" name="Picture 1"/>
@@ -48,7 +482,7 @@
                     <pic:cNvPicPr/>
                   </pic:nvPicPr>
                   <pic:blipFill>
-                    <a:blip r:embed="rId5"/>
+                    <a:blip r:embed="rId6"/>
                     <a:stretch>
                       <a:fillRect/>
                     </a:stretch>
@@ -127,7 +561,7 @@
           <w:noProof/>
           <w:rtl/>
         </w:rPr>
-        <w:t>1</w:t>
+        <w:t>2</w:t>
       </w:r>
       <w:r>
         <w:rPr>
@@ -477,7 +911,6 @@
         <w:rPr>
           <w:lang w:bidi="fa-IR"/>
         </w:rPr>
-        <w:lastRenderedPageBreak/>
         <w:tab/>
       </w:r>
     </w:p>

</xml_diff>